<commit_message>
Fix: Update document generator to match wizard form field names - Session plans and schemes now use correct data from forms
</commit_message>
<xml_diff>
--- a/backend/test_scheme_of_work.docx
+++ b/backend/test_scheme_of_work.docx
@@ -28,6 +28,50 @@
           </w:tcPr>
           <w:p>
             <w:r>
+              <w:t>Province:</w:t>
+            </w:r>
+          </w:p>
+        </w:tc>
+        <w:tc>
+          <w:tcPr>
+            <w:tcW w:type="dxa" w:w="7699"/>
+          </w:tcPr>
+          <w:p>
+            <w:r>
+              <w:t>Kigali City</w:t>
+            </w:r>
+          </w:p>
+        </w:tc>
+      </w:tr>
+      <w:tr>
+        <w:tc>
+          <w:tcPr>
+            <w:tcW w:type="dxa" w:w="7699"/>
+          </w:tcPr>
+          <w:p>
+            <w:r>
+              <w:t>District:</w:t>
+            </w:r>
+          </w:p>
+        </w:tc>
+        <w:tc>
+          <w:tcPr>
+            <w:tcW w:type="dxa" w:w="7699"/>
+          </w:tcPr>
+          <w:p>
+            <w:r>
+              <w:t>Gasabo</w:t>
+            </w:r>
+          </w:p>
+        </w:tc>
+      </w:tr>
+      <w:tr>
+        <w:tc>
+          <w:tcPr>
+            <w:tcW w:type="dxa" w:w="7699"/>
+          </w:tcPr>
+          <w:p>
+            <w:r>
               <w:t>School:</w:t>
             </w:r>
           </w:p>
@@ -38,7 +82,29 @@
           </w:tcPr>
           <w:p>
             <w:r>
-              <w:t>Test TVET School</w:t>
+              <w:t>IPRC Kigali</w:t>
+            </w:r>
+          </w:p>
+        </w:tc>
+      </w:tr>
+      <w:tr>
+        <w:tc>
+          <w:tcPr>
+            <w:tcW w:type="dxa" w:w="7699"/>
+          </w:tcPr>
+          <w:p>
+            <w:r>
+              <w:t>Sector:</w:t>
+            </w:r>
+          </w:p>
+        </w:tc>
+        <w:tc>
+          <w:tcPr>
+            <w:tcW w:type="dxa" w:w="7699"/>
+          </w:tcPr>
+          <w:p>
+            <w:r>
+              <w:t>ICT &amp; MULTIMEDIA</w:t>
             </w:r>
           </w:p>
         </w:tc>
@@ -60,7 +126,29 @@
           </w:tcPr>
           <w:p>
             <w:r>
-              <w:t>TEST301: Test Module</w:t>
+              <w:t>CSAPA301: C Programming</w:t>
+            </w:r>
+          </w:p>
+        </w:tc>
+      </w:tr>
+      <w:tr>
+        <w:tc>
+          <w:tcPr>
+            <w:tcW w:type="dxa" w:w="7699"/>
+          </w:tcPr>
+          <w:p>
+            <w:r>
+              <w:t>RQF Level:</w:t>
+            </w:r>
+          </w:p>
+        </w:tc>
+        <w:tc>
+          <w:tcPr>
+            <w:tcW w:type="dxa" w:w="7699"/>
+          </w:tcPr>
+          <w:p>
+            <w:r>
+              <w:t>Level 4</w:t>
             </w:r>
           </w:p>
         </w:tc>
@@ -82,7 +170,7 @@
           </w:tcPr>
           <w:p>
             <w:r>
-              <w:t>SJJS</w:t>
+              <w:t>TUYISINGIZE Leonard</w:t>
             </w:r>
           </w:p>
         </w:tc>
@@ -105,28 +193,6 @@
           <w:p>
             <w:r>
               <w:t>2024-2025</w:t>
-            </w:r>
-          </w:p>
-        </w:tc>
-      </w:tr>
-      <w:tr>
-        <w:tc>
-          <w:tcPr>
-            <w:tcW w:type="dxa" w:w="7699"/>
-          </w:tcPr>
-          <w:p>
-            <w:r>
-              <w:t>Term:</w:t>
-            </w:r>
-          </w:p>
-        </w:tc>
-        <w:tc>
-          <w:tcPr>
-            <w:tcW w:type="dxa" w:w="7699"/>
-          </w:tcPr>
-          <w:p>
-            <w:r>
-              <w:t>I</w:t>
             </w:r>
           </w:p>
         </w:tc>
@@ -424,7 +490,7 @@
                 <w:rFonts w:ascii="Calibri" w:hAnsi="Calibri"/>
                 <w:sz w:val="20"/>
               </w:rPr>
-              <w:t>1-2</w:t>
+              <w:t>Week 1-12 (Jan-Mar 2025)</w:t>
             </w:r>
           </w:p>
         </w:tc>
@@ -438,7 +504,9 @@
                 <w:rFonts w:ascii="Calibri" w:hAnsi="Calibri"/>
                 <w:sz w:val="20"/>
               </w:rPr>
-              <w:t>LO1: Test outcome</w:t>
+              <w:t>LO1: Understand C basics</w:t>
+              <w:br/>
+              <w:t>LO2: Write simple programs</w:t>
             </w:r>
           </w:p>
         </w:tc>
@@ -452,7 +520,7 @@
                 <w:rFonts w:ascii="Calibri" w:hAnsi="Calibri"/>
                 <w:sz w:val="20"/>
               </w:rPr>
-              <w:t>10 hours</w:t>
+              <w:t>40 hours</w:t>
             </w:r>
           </w:p>
         </w:tc>
@@ -466,7 +534,9 @@
                 <w:rFonts w:ascii="Calibri" w:hAnsi="Calibri"/>
                 <w:sz w:val="20"/>
               </w:rPr>
-              <w:t>IC1.1: Test content</w:t>
+              <w:t>IC1.1: Variables and data types</w:t>
+              <w:br/>
+              <w:t>IC1.2: Control structures</w:t>
             </w:r>
           </w:p>
         </w:tc>
@@ -480,7 +550,7 @@
                 <w:rFonts w:ascii="Calibri" w:hAnsi="Calibri"/>
                 <w:sz w:val="20"/>
               </w:rPr>
-              <w:t>Lectures, Practicals</w:t>
+              <w:t>Blended learning</w:t>
             </w:r>
           </w:p>
         </w:tc>
@@ -494,7 +564,7 @@
                 <w:rFonts w:ascii="Calibri" w:hAnsi="Calibri"/>
                 <w:sz w:val="20"/>
               </w:rPr>
-              <w:t>Computer, Projector</w:t>
+              <w:t>Computers, C compiler, textbooks</w:t>
             </w:r>
           </w:p>
         </w:tc>
@@ -508,7 +578,7 @@
                 <w:rFonts w:ascii="Calibri" w:hAnsi="Calibri"/>
                 <w:sz w:val="20"/>
               </w:rPr>
-              <w:t>Written test</w:t>
+              <w:t>Weekly quizzes, practical exercises</w:t>
             </w:r>
           </w:p>
         </w:tc>
@@ -522,7 +592,7 @@
                 <w:rFonts w:ascii="Calibri" w:hAnsi="Calibri"/>
                 <w:sz w:val="20"/>
               </w:rPr>
-              <w:t>Lab</w:t>
+              <w:t>Lab/Classroom</w:t>
             </w:r>
           </w:p>
         </w:tc>
@@ -536,7 +606,271 @@
                 <w:rFonts w:ascii="Calibri" w:hAnsi="Calibri"/>
                 <w:sz w:val="20"/>
               </w:rPr>
-              <w:t>N/A</w:t>
+              <w:t>Term 1</w:t>
+            </w:r>
+          </w:p>
+        </w:tc>
+      </w:tr>
+      <w:tr>
+        <w:tc>
+          <w:tcPr>
+            <w:tcW w:type="dxa" w:w="1711"/>
+          </w:tcPr>
+          <w:p>
+            <w:r>
+              <w:rPr>
+                <w:rFonts w:ascii="Calibri" w:hAnsi="Calibri"/>
+                <w:sz w:val="20"/>
+              </w:rPr>
+              <w:t>Week 13-24 (Apr-Jun 2025)</w:t>
+            </w:r>
+          </w:p>
+        </w:tc>
+        <w:tc>
+          <w:tcPr>
+            <w:tcW w:type="dxa" w:w="1711"/>
+          </w:tcPr>
+          <w:p>
+            <w:r>
+              <w:rPr>
+                <w:rFonts w:ascii="Calibri" w:hAnsi="Calibri"/>
+                <w:sz w:val="20"/>
+              </w:rPr>
+              <w:t>LO3: Work with arrays</w:t>
+              <w:br/>
+              <w:t>LO4: Use functions</w:t>
+            </w:r>
+          </w:p>
+        </w:tc>
+        <w:tc>
+          <w:tcPr>
+            <w:tcW w:type="dxa" w:w="1711"/>
+          </w:tcPr>
+          <w:p>
+            <w:r>
+              <w:rPr>
+                <w:rFonts w:ascii="Calibri" w:hAnsi="Calibri"/>
+                <w:sz w:val="20"/>
+              </w:rPr>
+              <w:t>40 hours</w:t>
+            </w:r>
+          </w:p>
+        </w:tc>
+        <w:tc>
+          <w:tcPr>
+            <w:tcW w:type="dxa" w:w="1711"/>
+          </w:tcPr>
+          <w:p>
+            <w:r>
+              <w:rPr>
+                <w:rFonts w:ascii="Calibri" w:hAnsi="Calibri"/>
+                <w:sz w:val="20"/>
+              </w:rPr>
+              <w:t>IC2.1: Arrays and strings</w:t>
+              <w:br/>
+              <w:t>IC2.2: Functions and scope</w:t>
+            </w:r>
+          </w:p>
+        </w:tc>
+        <w:tc>
+          <w:tcPr>
+            <w:tcW w:type="dxa" w:w="1711"/>
+          </w:tcPr>
+          <w:p>
+            <w:r>
+              <w:rPr>
+                <w:rFonts w:ascii="Calibri" w:hAnsi="Calibri"/>
+                <w:sz w:val="20"/>
+              </w:rPr>
+              <w:t>Blended learning</w:t>
+            </w:r>
+          </w:p>
+        </w:tc>
+        <w:tc>
+          <w:tcPr>
+            <w:tcW w:type="dxa" w:w="1711"/>
+          </w:tcPr>
+          <w:p>
+            <w:r>
+              <w:rPr>
+                <w:rFonts w:ascii="Calibri" w:hAnsi="Calibri"/>
+                <w:sz w:val="20"/>
+              </w:rPr>
+              <w:t>Computers, C compiler, textbooks</w:t>
+            </w:r>
+          </w:p>
+        </w:tc>
+        <w:tc>
+          <w:tcPr>
+            <w:tcW w:type="dxa" w:w="1711"/>
+          </w:tcPr>
+          <w:p>
+            <w:r>
+              <w:rPr>
+                <w:rFonts w:ascii="Calibri" w:hAnsi="Calibri"/>
+                <w:sz w:val="20"/>
+              </w:rPr>
+              <w:t>Weekly quizzes, practical exercises</w:t>
+            </w:r>
+          </w:p>
+        </w:tc>
+        <w:tc>
+          <w:tcPr>
+            <w:tcW w:type="dxa" w:w="1711"/>
+          </w:tcPr>
+          <w:p>
+            <w:r>
+              <w:rPr>
+                <w:rFonts w:ascii="Calibri" w:hAnsi="Calibri"/>
+                <w:sz w:val="20"/>
+              </w:rPr>
+              <w:t>Lab/Classroom</w:t>
+            </w:r>
+          </w:p>
+        </w:tc>
+        <w:tc>
+          <w:tcPr>
+            <w:tcW w:type="dxa" w:w="1711"/>
+          </w:tcPr>
+          <w:p>
+            <w:r>
+              <w:rPr>
+                <w:rFonts w:ascii="Calibri" w:hAnsi="Calibri"/>
+                <w:sz w:val="20"/>
+              </w:rPr>
+              <w:t>Term 2</w:t>
+            </w:r>
+          </w:p>
+        </w:tc>
+      </w:tr>
+      <w:tr>
+        <w:tc>
+          <w:tcPr>
+            <w:tcW w:type="dxa" w:w="1711"/>
+          </w:tcPr>
+          <w:p>
+            <w:r>
+              <w:rPr>
+                <w:rFonts w:ascii="Calibri" w:hAnsi="Calibri"/>
+                <w:sz w:val="20"/>
+              </w:rPr>
+              <w:t>Week 25-36 (Jul-Sep 2025)</w:t>
+            </w:r>
+          </w:p>
+        </w:tc>
+        <w:tc>
+          <w:tcPr>
+            <w:tcW w:type="dxa" w:w="1711"/>
+          </w:tcPr>
+          <w:p>
+            <w:r>
+              <w:rPr>
+                <w:rFonts w:ascii="Calibri" w:hAnsi="Calibri"/>
+                <w:sz w:val="20"/>
+              </w:rPr>
+              <w:t>LO5: Manage pointers</w:t>
+              <w:br/>
+              <w:t>LO6: Handle files</w:t>
+            </w:r>
+          </w:p>
+        </w:tc>
+        <w:tc>
+          <w:tcPr>
+            <w:tcW w:type="dxa" w:w="1711"/>
+          </w:tcPr>
+          <w:p>
+            <w:r>
+              <w:rPr>
+                <w:rFonts w:ascii="Calibri" w:hAnsi="Calibri"/>
+                <w:sz w:val="20"/>
+              </w:rPr>
+              <w:t>40 hours</w:t>
+            </w:r>
+          </w:p>
+        </w:tc>
+        <w:tc>
+          <w:tcPr>
+            <w:tcW w:type="dxa" w:w="1711"/>
+          </w:tcPr>
+          <w:p>
+            <w:r>
+              <w:rPr>
+                <w:rFonts w:ascii="Calibri" w:hAnsi="Calibri"/>
+                <w:sz w:val="20"/>
+              </w:rPr>
+              <w:t>IC3.1: Pointers and memory</w:t>
+              <w:br/>
+              <w:t>IC3.2: File operations</w:t>
+            </w:r>
+          </w:p>
+        </w:tc>
+        <w:tc>
+          <w:tcPr>
+            <w:tcW w:type="dxa" w:w="1711"/>
+          </w:tcPr>
+          <w:p>
+            <w:r>
+              <w:rPr>
+                <w:rFonts w:ascii="Calibri" w:hAnsi="Calibri"/>
+                <w:sz w:val="20"/>
+              </w:rPr>
+              <w:t>Blended learning</w:t>
+            </w:r>
+          </w:p>
+        </w:tc>
+        <w:tc>
+          <w:tcPr>
+            <w:tcW w:type="dxa" w:w="1711"/>
+          </w:tcPr>
+          <w:p>
+            <w:r>
+              <w:rPr>
+                <w:rFonts w:ascii="Calibri" w:hAnsi="Calibri"/>
+                <w:sz w:val="20"/>
+              </w:rPr>
+              <w:t>Computers, C compiler, textbooks</w:t>
+            </w:r>
+          </w:p>
+        </w:tc>
+        <w:tc>
+          <w:tcPr>
+            <w:tcW w:type="dxa" w:w="1711"/>
+          </w:tcPr>
+          <w:p>
+            <w:r>
+              <w:rPr>
+                <w:rFonts w:ascii="Calibri" w:hAnsi="Calibri"/>
+                <w:sz w:val="20"/>
+              </w:rPr>
+              <w:t>Weekly quizzes, practical exercises</w:t>
+            </w:r>
+          </w:p>
+        </w:tc>
+        <w:tc>
+          <w:tcPr>
+            <w:tcW w:type="dxa" w:w="1711"/>
+          </w:tcPr>
+          <w:p>
+            <w:r>
+              <w:rPr>
+                <w:rFonts w:ascii="Calibri" w:hAnsi="Calibri"/>
+                <w:sz w:val="20"/>
+              </w:rPr>
+              <w:t>Lab/Classroom</w:t>
+            </w:r>
+          </w:p>
+        </w:tc>
+        <w:tc>
+          <w:tcPr>
+            <w:tcW w:type="dxa" w:w="1711"/>
+          </w:tcPr>
+          <w:p>
+            <w:r>
+              <w:rPr>
+                <w:rFonts w:ascii="Calibri" w:hAnsi="Calibri"/>
+                <w:sz w:val="20"/>
+              </w:rPr>
+              <w:t>Term 3</w:t>
             </w:r>
           </w:p>
         </w:tc>

</xml_diff>